<commit_message>
- Fix for LibreOffice (clear text on mergered cells)
</commit_message>
<xml_diff>
--- a/demo/result.docx
+++ b/demo/result.docx
@@ -1,6 +1,6 @@
 
 <file path=word/document.xml><?xml version="1.0" encoding="utf-8"?>
-<w:document xmlns:v="urn:schemas-microsoft-com:vml" xmlns:wp="http://schemas.openxmlformats.org/drawingml/2006/wordprocessingDrawing" xmlns:w10="urn:schemas-microsoft-com:office:word" xmlns:w14="http://schemas.microsoft.com/office/word/2010/wordml" xmlns:wps="http://schemas.microsoft.com/office/word/2010/wordprocessingShape" xmlns:wpg="http://schemas.microsoft.com/office/word/2010/wordprocessingGroup" xmlns:r="http://schemas.openxmlformats.org/officeDocument/2006/relationships" xmlns:w="http://schemas.openxmlformats.org/wordprocessingml/2006/main" xmlns:mc="http://schemas.openxmlformats.org/markup-compatibility/2006" xmlns:o="urn:schemas-microsoft-com:office:office" mc:Ignorable="w14">
+<w:document xmlns:o="urn:schemas-microsoft-com:office:office" xmlns:r="http://schemas.openxmlformats.org/officeDocument/2006/relationships" xmlns:wp="http://schemas.openxmlformats.org/drawingml/2006/wordprocessingDrawing" xmlns:w10="urn:schemas-microsoft-com:office:word" xmlns:w14="http://schemas.microsoft.com/office/word/2010/wordml" xmlns:mc="http://schemas.openxmlformats.org/markup-compatibility/2006" xmlns:v="urn:schemas-microsoft-com:vml" xmlns:w="http://schemas.openxmlformats.org/wordprocessingml/2006/main" xmlns:wps="http://schemas.microsoft.com/office/word/2010/wordprocessingShape" xmlns:wpg="http://schemas.microsoft.com/office/word/2010/wordprocessingGroup" mc:Ignorable="w14">
   <w:body>
     <w:p>
       <w:pPr>
@@ -393,6 +393,18 @@
             <w:vAlign w:val="top"/>
             <w:vMerge/>
           </w:tcPr>
+          <w:p>
+            <w:pPr>
+              <w:pStyle w:val="Стиль таблицы 2"/>
+            </w:pPr>
+            <w:r>
+              <w:rPr>
+                <w:rFonts w:ascii="Helvetica" w:cs="Arial Unicode MS" w:hAnsi="Helvetica" w:eastAsia="Arial Unicode MS"/>
+                <w:rtl w:val="0"/>
+              </w:rPr>
+              <w:t/>
+            </w:r>
+          </w:p>
         </w:tc>
         <w:tc>
           <w:tcPr>
@@ -413,6 +425,18 @@
             <w:vAlign w:val="top"/>
             <w:vMerge/>
           </w:tcPr>
+          <w:p>
+            <w:pPr>
+              <w:pStyle w:val="Стиль таблицы 2"/>
+            </w:pPr>
+            <w:r>
+              <w:rPr>
+                <w:rFonts w:ascii="Helvetica" w:cs="Arial Unicode MS" w:hAnsi="Helvetica" w:eastAsia="Arial Unicode MS"/>
+                <w:rtl w:val="0"/>
+              </w:rPr>
+              <w:t/>
+            </w:r>
+          </w:p>
         </w:tc>
         <w:tc>
           <w:tcPr>
@@ -637,6 +661,18 @@
             <w:vAlign w:val="top"/>
             <w:vMerge/>
           </w:tcPr>
+          <w:p>
+            <w:pPr>
+              <w:pStyle w:val="Стиль таблицы 2"/>
+            </w:pPr>
+            <w:r>
+              <w:rPr>
+                <w:rFonts w:ascii="Helvetica" w:cs="Arial Unicode MS" w:hAnsi="Helvetica" w:eastAsia="Arial Unicode MS"/>
+                <w:rtl w:val="0"/>
+              </w:rPr>
+              <w:t/>
+            </w:r>
+          </w:p>
         </w:tc>
         <w:tc>
           <w:tcPr>
@@ -657,6 +693,18 @@
             <w:vAlign w:val="top"/>
             <w:vMerge/>
           </w:tcPr>
+          <w:p>
+            <w:pPr>
+              <w:pStyle w:val="Стиль таблицы 2"/>
+            </w:pPr>
+            <w:r>
+              <w:rPr>
+                <w:rFonts w:ascii="Helvetica" w:cs="Arial Unicode MS" w:hAnsi="Helvetica" w:eastAsia="Arial Unicode MS"/>
+                <w:rtl w:val="0"/>
+              </w:rPr>
+              <w:t/>
+            </w:r>
+          </w:p>
         </w:tc>
         <w:tc>
           <w:tcPr>

</xml_diff>